<commit_message>
problem 1 on the .doc
</commit_message>
<xml_diff>
--- a/hw1/hw1.docx
+++ b/hw1/hw1.docx
@@ -2,6 +2,11 @@
 <file path=word/document.xml><?xml version="1.0" encoding="utf-8"?>
 <w:document xmlns:wpc="http://schemas.microsoft.com/office/word/2010/wordprocessingCanvas" xmlns:mc="http://schemas.openxmlformats.org/markup-compatibility/2006" xmlns:o="urn:schemas-microsoft-com:office:office" xmlns:r="http://schemas.openxmlformats.org/officeDocument/2006/relationships" xmlns:m="http://schemas.openxmlformats.org/officeDocument/2006/math" xmlns:v="urn:schemas-microsoft-com:vml" xmlns:wp14="http://schemas.microsoft.com/office/word/2010/wordprocessingDrawing" xmlns:wp="http://schemas.openxmlformats.org/drawingml/2006/wordprocessingDrawing" xmlns:w10="urn:schemas-microsoft-com:office:word" xmlns:w="http://schemas.openxmlformats.org/wordprocessingml/2006/main" xmlns:w14="http://schemas.microsoft.com/office/word/2010/wordml" xmlns:wpg="http://schemas.microsoft.com/office/word/2010/wordprocessingGroup" xmlns:wpi="http://schemas.microsoft.com/office/word/2010/wordprocessingInk" xmlns:wne="http://schemas.microsoft.com/office/word/2006/wordml" xmlns:wps="http://schemas.microsoft.com/office/word/2010/wordprocessingShape" mc:Ignorable="w14 wp14">
   <w:body>
+    <w:p>
+      <w:r>
+        <w:t>Problem 1:</w:t>
+      </w:r>
+    </w:p>
     <w:p>
       <w:pPr>
         <w:pStyle w:val="ListParagraph"/>
@@ -164,189 +169,898 @@
       <w:r>
         <w:t>By introducing the sum, the attributes of an instance now deterministically determine that instance's classification. Thus, there is only one hypothesis in the hypothesis space - the one that assigns "yes" to instances that have a positive sum and "no" to instances that do not.</w:t>
       </w:r>
+      <w:r>
+        <w:t xml:space="preserve"> The following is the single hypothesis function:</w:t>
+      </w:r>
     </w:p>
     <w:p>
       <w:pPr>
         <w:pStyle w:val="ListParagraph"/>
       </w:pPr>
     </w:p>
-    <w:p>
-      <w:pPr>
-        <w:pStyle w:val="ListParagraph"/>
-      </w:pPr>
-      <w:r>
-        <w:t>Poor, inferior, bad</w:t>
-      </w:r>
-    </w:p>
-    <w:p>
-      <w:pPr>
-        <w:pStyle w:val="ListParagraph"/>
-      </w:pPr>
-      <w:r>
-        <w:t>Poor, inferior, fair</w:t>
-      </w:r>
-    </w:p>
-    <w:p>
-      <w:pPr>
-        <w:pStyle w:val="ListParagraph"/>
-      </w:pPr>
-      <w:r>
-        <w:t>Poor, normal, bad</w:t>
-      </w:r>
-    </w:p>
-    <w:p>
-      <w:pPr>
-        <w:pStyle w:val="ListParagraph"/>
-      </w:pPr>
-      <w:r>
-        <w:t>Poor, normal, fair</w:t>
-      </w:r>
-    </w:p>
-    <w:p>
-      <w:pPr>
-        <w:pStyle w:val="ListParagraph"/>
-      </w:pPr>
-      <w:r>
-        <w:t>Poor, superior, bad</w:t>
-      </w:r>
-    </w:p>
-    <w:p>
-      <w:pPr>
-        <w:pStyle w:val="ListParagraph"/>
-      </w:pPr>
-      <w:r>
-        <w:t>Poor, superior, fair</w:t>
-      </w:r>
-    </w:p>
-    <w:p>
-      <w:pPr>
-        <w:pStyle w:val="ListParagraph"/>
-      </w:pPr>
-    </w:p>
-    <w:p>
-      <w:pPr>
-        <w:pStyle w:val="ListParagraph"/>
-      </w:pPr>
-      <w:r>
-        <w:t>Average</w:t>
-      </w:r>
-      <w:r>
-        <w:t>, inferior, bad</w:t>
-      </w:r>
-    </w:p>
-    <w:p>
-      <w:pPr>
-        <w:pStyle w:val="ListParagraph"/>
-      </w:pPr>
-      <w:r>
-        <w:t>Average, inferior, fair</w:t>
-      </w:r>
-    </w:p>
-    <w:p>
-      <w:pPr>
-        <w:pStyle w:val="ListParagraph"/>
-      </w:pPr>
-      <w:r>
-        <w:t>Average, normal, bad</w:t>
-      </w:r>
-    </w:p>
-    <w:p>
-      <w:pPr>
-        <w:pStyle w:val="ListParagraph"/>
-      </w:pPr>
-      <w:r>
-        <w:t>Average, normal, fair</w:t>
-      </w:r>
-    </w:p>
-    <w:p>
-      <w:pPr>
-        <w:pStyle w:val="ListParagraph"/>
-      </w:pPr>
-      <w:r>
-        <w:t>Average, superior, bad</w:t>
-      </w:r>
-    </w:p>
-    <w:p>
-      <w:pPr>
-        <w:pStyle w:val="ListParagraph"/>
-      </w:pPr>
-      <w:r>
-        <w:t>Average, superior, fair</w:t>
-      </w:r>
-    </w:p>
-    <w:p>
-      <w:pPr>
-        <w:pStyle w:val="ListParagraph"/>
-      </w:pPr>
-    </w:p>
-    <w:p>
-      <w:pPr>
-        <w:pStyle w:val="ListParagraph"/>
-      </w:pPr>
-      <w:r>
-        <w:t>Good</w:t>
-      </w:r>
-      <w:r>
-        <w:t>, inferior, bad</w:t>
-      </w:r>
-    </w:p>
-    <w:p>
-      <w:pPr>
-        <w:pStyle w:val="ListParagraph"/>
-      </w:pPr>
-      <w:r>
-        <w:t>Good, inferior, fair</w:t>
-      </w:r>
-    </w:p>
-    <w:p>
-      <w:pPr>
-        <w:pStyle w:val="ListParagraph"/>
-      </w:pPr>
-      <w:r>
-        <w:t>Good, normal, bad</w:t>
-      </w:r>
-    </w:p>
-    <w:p>
-      <w:pPr>
-        <w:pStyle w:val="ListParagraph"/>
-      </w:pPr>
-      <w:r>
-        <w:t>Good, normal, fair</w:t>
-      </w:r>
-    </w:p>
-    <w:p>
-      <w:pPr>
-        <w:pStyle w:val="ListParagraph"/>
-      </w:pPr>
-      <w:r>
-        <w:t>Good, superior, bad</w:t>
-      </w:r>
-    </w:p>
-    <w:p>
-      <w:pPr>
-        <w:pStyle w:val="ListParagraph"/>
-      </w:pPr>
-      <w:r>
-        <w:t>Good, superior, fair</w:t>
-      </w:r>
-    </w:p>
-    <w:p>
-      <w:pPr>
-        <w:pStyle w:val="ListParagraph"/>
-      </w:pPr>
-      <w:bookmarkStart w:id="0" w:name="_GoBack"/>
-      <w:bookmarkEnd w:id="0"/>
-    </w:p>
-    <w:p>
-      <w:pPr>
-        <w:pStyle w:val="ListParagraph"/>
-      </w:pPr>
-    </w:p>
-    <w:p>
-      <w:pPr>
-        <w:pStyle w:val="ListParagraph"/>
-      </w:pPr>
-    </w:p>
+    <w:tbl>
+      <w:tblPr>
+        <w:tblStyle w:val="TableGrid"/>
+        <w:tblW w:w="0" w:type="auto"/>
+        <w:jc w:val="center"/>
+        <w:tblInd w:w="720" w:type="dxa"/>
+        <w:tblLook w:val="04A0" w:firstRow="1" w:lastRow="0" w:firstColumn="1" w:lastColumn="0" w:noHBand="0" w:noVBand="1"/>
+      </w:tblPr>
+      <w:tblGrid>
+        <w:gridCol w:w="3050"/>
+        <w:gridCol w:w="2903"/>
+        <w:gridCol w:w="2903"/>
+      </w:tblGrid>
+      <w:tr>
+        <w:trPr>
+          <w:jc w:val="center"/>
+        </w:trPr>
+        <w:tc>
+          <w:tcPr>
+            <w:tcW w:w="3050" w:type="dxa"/>
+          </w:tcPr>
+          <w:p>
+            <w:pPr>
+              <w:pStyle w:val="ListParagraph"/>
+              <w:tabs>
+                <w:tab w:val="center" w:pos="1417"/>
+              </w:tabs>
+              <w:ind w:left="0"/>
+              <w:rPr>
+                <w:b/>
+              </w:rPr>
+            </w:pPr>
+            <w:r>
+              <w:rPr>
+                <w:b/>
+              </w:rPr>
+              <w:t>Instance</w:t>
+            </w:r>
+          </w:p>
+        </w:tc>
+        <w:tc>
+          <w:tcPr>
+            <w:tcW w:w="2903" w:type="dxa"/>
+          </w:tcPr>
+          <w:p>
+            <w:pPr>
+              <w:pStyle w:val="ListParagraph"/>
+              <w:ind w:left="0"/>
+              <w:rPr>
+                <w:b/>
+              </w:rPr>
+            </w:pPr>
+            <w:r>
+              <w:rPr>
+                <w:b/>
+              </w:rPr>
+              <w:t>Value</w:t>
+            </w:r>
+            <w:r>
+              <w:rPr>
+                <w:b/>
+              </w:rPr>
+              <w:t>s</w:t>
+            </w:r>
+          </w:p>
+        </w:tc>
+        <w:tc>
+          <w:tcPr>
+            <w:tcW w:w="2903" w:type="dxa"/>
+          </w:tcPr>
+          <w:p>
+            <w:pPr>
+              <w:pStyle w:val="ListParagraph"/>
+              <w:ind w:left="0"/>
+              <w:rPr>
+                <w:b/>
+              </w:rPr>
+            </w:pPr>
+            <w:r>
+              <w:rPr>
+                <w:b/>
+              </w:rPr>
+              <w:t>Classification</w:t>
+            </w:r>
+          </w:p>
+        </w:tc>
+      </w:tr>
+      <w:tr>
+        <w:trPr>
+          <w:jc w:val="center"/>
+        </w:trPr>
+        <w:tc>
+          <w:tcPr>
+            <w:tcW w:w="3050" w:type="dxa"/>
+          </w:tcPr>
+          <w:p>
+            <w:r>
+              <w:t>Poor, inferior, bad</w:t>
+            </w:r>
+          </w:p>
+        </w:tc>
+        <w:tc>
+          <w:tcPr>
+            <w:tcW w:w="2903" w:type="dxa"/>
+          </w:tcPr>
+          <w:p>
+            <w:pPr>
+              <w:pStyle w:val="ListParagraph"/>
+              <w:ind w:left="0"/>
+            </w:pPr>
+            <w:r>
+              <w:t>-1 , -1 , -1</w:t>
+            </w:r>
+          </w:p>
+        </w:tc>
+        <w:tc>
+          <w:tcPr>
+            <w:tcW w:w="2903" w:type="dxa"/>
+          </w:tcPr>
+          <w:p>
+            <w:pPr>
+              <w:pStyle w:val="ListParagraph"/>
+              <w:ind w:left="0"/>
+            </w:pPr>
+            <w:r>
+              <w:t>No</w:t>
+            </w:r>
+          </w:p>
+        </w:tc>
+      </w:tr>
+      <w:tr>
+        <w:trPr>
+          <w:jc w:val="center"/>
+        </w:trPr>
+        <w:tc>
+          <w:tcPr>
+            <w:tcW w:w="3050" w:type="dxa"/>
+          </w:tcPr>
+          <w:p>
+            <w:r>
+              <w:t>Poor, inferior, fair</w:t>
+            </w:r>
+          </w:p>
+        </w:tc>
+        <w:tc>
+          <w:tcPr>
+            <w:tcW w:w="2903" w:type="dxa"/>
+          </w:tcPr>
+          <w:p>
+            <w:pPr>
+              <w:pStyle w:val="ListParagraph"/>
+              <w:ind w:left="0"/>
+            </w:pPr>
+            <w:r>
+              <w:t>-1 , -1 , 1</w:t>
+            </w:r>
+          </w:p>
+        </w:tc>
+        <w:tc>
+          <w:tcPr>
+            <w:tcW w:w="2903" w:type="dxa"/>
+          </w:tcPr>
+          <w:p>
+            <w:pPr>
+              <w:pStyle w:val="ListParagraph"/>
+              <w:ind w:left="0"/>
+            </w:pPr>
+            <w:r>
+              <w:t>No</w:t>
+            </w:r>
+          </w:p>
+        </w:tc>
+      </w:tr>
+      <w:tr>
+        <w:trPr>
+          <w:jc w:val="center"/>
+        </w:trPr>
+        <w:tc>
+          <w:tcPr>
+            <w:tcW w:w="3050" w:type="dxa"/>
+          </w:tcPr>
+          <w:p>
+            <w:r>
+              <w:t>Poor, normal, bad</w:t>
+            </w:r>
+          </w:p>
+        </w:tc>
+        <w:tc>
+          <w:tcPr>
+            <w:tcW w:w="2903" w:type="dxa"/>
+          </w:tcPr>
+          <w:p>
+            <w:pPr>
+              <w:pStyle w:val="ListParagraph"/>
+              <w:ind w:left="0"/>
+            </w:pPr>
+            <w:r>
+              <w:t>-1 , 0 , -1</w:t>
+            </w:r>
+          </w:p>
+        </w:tc>
+        <w:tc>
+          <w:tcPr>
+            <w:tcW w:w="2903" w:type="dxa"/>
+          </w:tcPr>
+          <w:p>
+            <w:pPr>
+              <w:pStyle w:val="ListParagraph"/>
+              <w:ind w:left="0"/>
+            </w:pPr>
+            <w:r>
+              <w:t>No</w:t>
+            </w:r>
+          </w:p>
+        </w:tc>
+      </w:tr>
+      <w:tr>
+        <w:trPr>
+          <w:jc w:val="center"/>
+        </w:trPr>
+        <w:tc>
+          <w:tcPr>
+            <w:tcW w:w="3050" w:type="dxa"/>
+          </w:tcPr>
+          <w:p>
+            <w:r>
+              <w:t>Poor, normal, fair</w:t>
+            </w:r>
+          </w:p>
+        </w:tc>
+        <w:tc>
+          <w:tcPr>
+            <w:tcW w:w="2903" w:type="dxa"/>
+          </w:tcPr>
+          <w:p>
+            <w:pPr>
+              <w:pStyle w:val="ListParagraph"/>
+              <w:ind w:left="0"/>
+            </w:pPr>
+            <w:r>
+              <w:t>-1 , 0 , 1</w:t>
+            </w:r>
+          </w:p>
+        </w:tc>
+        <w:tc>
+          <w:tcPr>
+            <w:tcW w:w="2903" w:type="dxa"/>
+          </w:tcPr>
+          <w:p>
+            <w:pPr>
+              <w:pStyle w:val="ListParagraph"/>
+              <w:ind w:left="0"/>
+            </w:pPr>
+            <w:r>
+              <w:t>Yes</w:t>
+            </w:r>
+          </w:p>
+        </w:tc>
+      </w:tr>
+      <w:tr>
+        <w:trPr>
+          <w:jc w:val="center"/>
+        </w:trPr>
+        <w:tc>
+          <w:tcPr>
+            <w:tcW w:w="3050" w:type="dxa"/>
+          </w:tcPr>
+          <w:p>
+            <w:r>
+              <w:t>Poor, superior, bad</w:t>
+            </w:r>
+          </w:p>
+        </w:tc>
+        <w:tc>
+          <w:tcPr>
+            <w:tcW w:w="2903" w:type="dxa"/>
+          </w:tcPr>
+          <w:p>
+            <w:pPr>
+              <w:pStyle w:val="ListParagraph"/>
+              <w:ind w:left="0"/>
+            </w:pPr>
+            <w:r>
+              <w:t>-1 , 1 , -1</w:t>
+            </w:r>
+          </w:p>
+        </w:tc>
+        <w:tc>
+          <w:tcPr>
+            <w:tcW w:w="2903" w:type="dxa"/>
+          </w:tcPr>
+          <w:p>
+            <w:pPr>
+              <w:pStyle w:val="ListParagraph"/>
+              <w:ind w:left="0"/>
+            </w:pPr>
+            <w:r>
+              <w:t>No</w:t>
+            </w:r>
+          </w:p>
+        </w:tc>
+      </w:tr>
+      <w:tr>
+        <w:trPr>
+          <w:jc w:val="center"/>
+        </w:trPr>
+        <w:tc>
+          <w:tcPr>
+            <w:tcW w:w="3050" w:type="dxa"/>
+          </w:tcPr>
+          <w:p>
+            <w:r>
+              <w:t>Poor, superior, fair</w:t>
+            </w:r>
+          </w:p>
+        </w:tc>
+        <w:tc>
+          <w:tcPr>
+            <w:tcW w:w="2903" w:type="dxa"/>
+          </w:tcPr>
+          <w:p>
+            <w:pPr>
+              <w:pStyle w:val="ListParagraph"/>
+              <w:ind w:left="0"/>
+            </w:pPr>
+            <w:r>
+              <w:t>-1 , 1 , 1</w:t>
+            </w:r>
+          </w:p>
+        </w:tc>
+        <w:tc>
+          <w:tcPr>
+            <w:tcW w:w="2903" w:type="dxa"/>
+          </w:tcPr>
+          <w:p>
+            <w:pPr>
+              <w:pStyle w:val="ListParagraph"/>
+              <w:ind w:left="0"/>
+            </w:pPr>
+            <w:r>
+              <w:t>Yes</w:t>
+            </w:r>
+          </w:p>
+        </w:tc>
+      </w:tr>
+      <w:tr>
+        <w:trPr>
+          <w:jc w:val="center"/>
+        </w:trPr>
+        <w:tc>
+          <w:tcPr>
+            <w:tcW w:w="3050" w:type="dxa"/>
+          </w:tcPr>
+          <w:p>
+            <w:r>
+              <w:t>Average, inferior, bad</w:t>
+            </w:r>
+          </w:p>
+        </w:tc>
+        <w:tc>
+          <w:tcPr>
+            <w:tcW w:w="2903" w:type="dxa"/>
+          </w:tcPr>
+          <w:p>
+            <w:pPr>
+              <w:pStyle w:val="ListParagraph"/>
+              <w:ind w:left="0"/>
+            </w:pPr>
+            <w:r>
+              <w:t>0</w:t>
+            </w:r>
+            <w:r>
+              <w:t xml:space="preserve"> , -1 , -1</w:t>
+            </w:r>
+          </w:p>
+        </w:tc>
+        <w:tc>
+          <w:tcPr>
+            <w:tcW w:w="2903" w:type="dxa"/>
+          </w:tcPr>
+          <w:p>
+            <w:pPr>
+              <w:pStyle w:val="ListParagraph"/>
+              <w:ind w:left="0"/>
+            </w:pPr>
+            <w:r>
+              <w:t>No</w:t>
+            </w:r>
+          </w:p>
+        </w:tc>
+      </w:tr>
+      <w:tr>
+        <w:trPr>
+          <w:jc w:val="center"/>
+        </w:trPr>
+        <w:tc>
+          <w:tcPr>
+            <w:tcW w:w="3050" w:type="dxa"/>
+          </w:tcPr>
+          <w:p>
+            <w:r>
+              <w:t>Average, inferior, fair</w:t>
+            </w:r>
+          </w:p>
+        </w:tc>
+        <w:tc>
+          <w:tcPr>
+            <w:tcW w:w="2903" w:type="dxa"/>
+          </w:tcPr>
+          <w:p>
+            <w:pPr>
+              <w:pStyle w:val="ListParagraph"/>
+              <w:ind w:left="0"/>
+            </w:pPr>
+            <w:r>
+              <w:t>0</w:t>
+            </w:r>
+            <w:r>
+              <w:t xml:space="preserve"> , -1 , 1</w:t>
+            </w:r>
+          </w:p>
+        </w:tc>
+        <w:tc>
+          <w:tcPr>
+            <w:tcW w:w="2903" w:type="dxa"/>
+          </w:tcPr>
+          <w:p>
+            <w:pPr>
+              <w:pStyle w:val="ListParagraph"/>
+              <w:ind w:left="0"/>
+            </w:pPr>
+            <w:r>
+              <w:t>Yes</w:t>
+            </w:r>
+          </w:p>
+        </w:tc>
+      </w:tr>
+      <w:tr>
+        <w:trPr>
+          <w:jc w:val="center"/>
+        </w:trPr>
+        <w:tc>
+          <w:tcPr>
+            <w:tcW w:w="3050" w:type="dxa"/>
+          </w:tcPr>
+          <w:p>
+            <w:r>
+              <w:t>A</w:t>
+            </w:r>
+            <w:r>
+              <w:t>verage, normal, bad</w:t>
+            </w:r>
+          </w:p>
+        </w:tc>
+        <w:tc>
+          <w:tcPr>
+            <w:tcW w:w="2903" w:type="dxa"/>
+          </w:tcPr>
+          <w:p>
+            <w:pPr>
+              <w:pStyle w:val="ListParagraph"/>
+              <w:ind w:left="0"/>
+            </w:pPr>
+            <w:r>
+              <w:t>0</w:t>
+            </w:r>
+            <w:r>
+              <w:t xml:space="preserve"> , 0 , -1</w:t>
+            </w:r>
+          </w:p>
+        </w:tc>
+        <w:tc>
+          <w:tcPr>
+            <w:tcW w:w="2903" w:type="dxa"/>
+          </w:tcPr>
+          <w:p>
+            <w:pPr>
+              <w:pStyle w:val="ListParagraph"/>
+              <w:ind w:left="0"/>
+            </w:pPr>
+            <w:r>
+              <w:t>No</w:t>
+            </w:r>
+          </w:p>
+        </w:tc>
+      </w:tr>
+      <w:tr>
+        <w:trPr>
+          <w:jc w:val="center"/>
+        </w:trPr>
+        <w:tc>
+          <w:tcPr>
+            <w:tcW w:w="3050" w:type="dxa"/>
+          </w:tcPr>
+          <w:p>
+            <w:r>
+              <w:t>Average, normal, fair</w:t>
+            </w:r>
+          </w:p>
+        </w:tc>
+        <w:tc>
+          <w:tcPr>
+            <w:tcW w:w="2903" w:type="dxa"/>
+          </w:tcPr>
+          <w:p>
+            <w:pPr>
+              <w:pStyle w:val="ListParagraph"/>
+              <w:ind w:left="0"/>
+            </w:pPr>
+            <w:r>
+              <w:t>0</w:t>
+            </w:r>
+            <w:r>
+              <w:t xml:space="preserve"> , 0 , 1</w:t>
+            </w:r>
+          </w:p>
+        </w:tc>
+        <w:tc>
+          <w:tcPr>
+            <w:tcW w:w="2903" w:type="dxa"/>
+          </w:tcPr>
+          <w:p>
+            <w:pPr>
+              <w:pStyle w:val="ListParagraph"/>
+              <w:ind w:left="0"/>
+            </w:pPr>
+            <w:r>
+              <w:t>Yes</w:t>
+            </w:r>
+          </w:p>
+        </w:tc>
+      </w:tr>
+      <w:tr>
+        <w:trPr>
+          <w:jc w:val="center"/>
+        </w:trPr>
+        <w:tc>
+          <w:tcPr>
+            <w:tcW w:w="3050" w:type="dxa"/>
+          </w:tcPr>
+          <w:p>
+            <w:r>
+              <w:t>Average, superior, bad</w:t>
+            </w:r>
+          </w:p>
+        </w:tc>
+        <w:tc>
+          <w:tcPr>
+            <w:tcW w:w="2903" w:type="dxa"/>
+          </w:tcPr>
+          <w:p>
+            <w:pPr>
+              <w:pStyle w:val="ListParagraph"/>
+              <w:ind w:left="0"/>
+            </w:pPr>
+            <w:r>
+              <w:t>0</w:t>
+            </w:r>
+            <w:r>
+              <w:t xml:space="preserve"> , 1 , -1</w:t>
+            </w:r>
+          </w:p>
+        </w:tc>
+        <w:tc>
+          <w:tcPr>
+            <w:tcW w:w="2903" w:type="dxa"/>
+          </w:tcPr>
+          <w:p>
+            <w:pPr>
+              <w:pStyle w:val="ListParagraph"/>
+              <w:ind w:left="0"/>
+            </w:pPr>
+            <w:r>
+              <w:t>Yes</w:t>
+            </w:r>
+          </w:p>
+        </w:tc>
+      </w:tr>
+      <w:tr>
+        <w:trPr>
+          <w:jc w:val="center"/>
+        </w:trPr>
+        <w:tc>
+          <w:tcPr>
+            <w:tcW w:w="3050" w:type="dxa"/>
+          </w:tcPr>
+          <w:p>
+            <w:r>
+              <w:t>Average, superior, fair</w:t>
+            </w:r>
+          </w:p>
+        </w:tc>
+        <w:tc>
+          <w:tcPr>
+            <w:tcW w:w="2903" w:type="dxa"/>
+          </w:tcPr>
+          <w:p>
+            <w:pPr>
+              <w:pStyle w:val="ListParagraph"/>
+              <w:ind w:left="0"/>
+            </w:pPr>
+            <w:r>
+              <w:t>0</w:t>
+            </w:r>
+            <w:r>
+              <w:t xml:space="preserve"> , 1 , 1</w:t>
+            </w:r>
+          </w:p>
+        </w:tc>
+        <w:tc>
+          <w:tcPr>
+            <w:tcW w:w="2903" w:type="dxa"/>
+          </w:tcPr>
+          <w:p>
+            <w:pPr>
+              <w:pStyle w:val="ListParagraph"/>
+              <w:ind w:left="0"/>
+            </w:pPr>
+            <w:r>
+              <w:t>Yes</w:t>
+            </w:r>
+          </w:p>
+        </w:tc>
+      </w:tr>
+      <w:tr>
+        <w:trPr>
+          <w:jc w:val="center"/>
+        </w:trPr>
+        <w:tc>
+          <w:tcPr>
+            <w:tcW w:w="3050" w:type="dxa"/>
+          </w:tcPr>
+          <w:p>
+            <w:r>
+              <w:t>Good, inferior, bad</w:t>
+            </w:r>
+          </w:p>
+        </w:tc>
+        <w:tc>
+          <w:tcPr>
+            <w:tcW w:w="2903" w:type="dxa"/>
+          </w:tcPr>
+          <w:p>
+            <w:pPr>
+              <w:pStyle w:val="ListParagraph"/>
+              <w:ind w:left="0"/>
+            </w:pPr>
+            <w:r>
+              <w:t>1 , -1 , -1</w:t>
+            </w:r>
+          </w:p>
+        </w:tc>
+        <w:tc>
+          <w:tcPr>
+            <w:tcW w:w="2903" w:type="dxa"/>
+          </w:tcPr>
+          <w:p>
+            <w:pPr>
+              <w:pStyle w:val="ListParagraph"/>
+              <w:ind w:left="0"/>
+            </w:pPr>
+            <w:r>
+              <w:t>No</w:t>
+            </w:r>
+          </w:p>
+        </w:tc>
+      </w:tr>
+      <w:tr>
+        <w:trPr>
+          <w:jc w:val="center"/>
+        </w:trPr>
+        <w:tc>
+          <w:tcPr>
+            <w:tcW w:w="3050" w:type="dxa"/>
+          </w:tcPr>
+          <w:p>
+            <w:r>
+              <w:t>Good, inferior, fair</w:t>
+            </w:r>
+          </w:p>
+        </w:tc>
+        <w:tc>
+          <w:tcPr>
+            <w:tcW w:w="2903" w:type="dxa"/>
+          </w:tcPr>
+          <w:p>
+            <w:pPr>
+              <w:pStyle w:val="ListParagraph"/>
+              <w:ind w:left="0"/>
+            </w:pPr>
+            <w:r>
+              <w:t>1 , -1 , 1</w:t>
+            </w:r>
+          </w:p>
+        </w:tc>
+        <w:tc>
+          <w:tcPr>
+            <w:tcW w:w="2903" w:type="dxa"/>
+          </w:tcPr>
+          <w:p>
+            <w:pPr>
+              <w:pStyle w:val="ListParagraph"/>
+              <w:ind w:left="0"/>
+            </w:pPr>
+            <w:r>
+              <w:t>Yes</w:t>
+            </w:r>
+          </w:p>
+        </w:tc>
+      </w:tr>
+      <w:tr>
+        <w:trPr>
+          <w:jc w:val="center"/>
+        </w:trPr>
+        <w:tc>
+          <w:tcPr>
+            <w:tcW w:w="3050" w:type="dxa"/>
+          </w:tcPr>
+          <w:p>
+            <w:r>
+              <w:t>Good, normal, bad</w:t>
+            </w:r>
+          </w:p>
+        </w:tc>
+        <w:tc>
+          <w:tcPr>
+            <w:tcW w:w="2903" w:type="dxa"/>
+          </w:tcPr>
+          <w:p>
+            <w:pPr>
+              <w:pStyle w:val="ListParagraph"/>
+              <w:ind w:left="0"/>
+            </w:pPr>
+            <w:r>
+              <w:t>1 , 0 , -1</w:t>
+            </w:r>
+          </w:p>
+        </w:tc>
+        <w:tc>
+          <w:tcPr>
+            <w:tcW w:w="2903" w:type="dxa"/>
+          </w:tcPr>
+          <w:p>
+            <w:pPr>
+              <w:pStyle w:val="ListParagraph"/>
+              <w:ind w:left="0"/>
+            </w:pPr>
+            <w:r>
+              <w:t>Yes</w:t>
+            </w:r>
+          </w:p>
+        </w:tc>
+      </w:tr>
+      <w:tr>
+        <w:trPr>
+          <w:jc w:val="center"/>
+        </w:trPr>
+        <w:tc>
+          <w:tcPr>
+            <w:tcW w:w="3050" w:type="dxa"/>
+          </w:tcPr>
+          <w:p>
+            <w:r>
+              <w:t>Good, normal, fair</w:t>
+            </w:r>
+          </w:p>
+        </w:tc>
+        <w:tc>
+          <w:tcPr>
+            <w:tcW w:w="2903" w:type="dxa"/>
+          </w:tcPr>
+          <w:p>
+            <w:pPr>
+              <w:pStyle w:val="ListParagraph"/>
+              <w:ind w:left="0"/>
+            </w:pPr>
+            <w:r>
+              <w:t>1 , 0 , 1</w:t>
+            </w:r>
+          </w:p>
+        </w:tc>
+        <w:tc>
+          <w:tcPr>
+            <w:tcW w:w="2903" w:type="dxa"/>
+          </w:tcPr>
+          <w:p>
+            <w:pPr>
+              <w:pStyle w:val="ListParagraph"/>
+              <w:ind w:left="0"/>
+            </w:pPr>
+            <w:r>
+              <w:t>Yes</w:t>
+            </w:r>
+          </w:p>
+        </w:tc>
+      </w:tr>
+      <w:tr>
+        <w:trPr>
+          <w:jc w:val="center"/>
+        </w:trPr>
+        <w:tc>
+          <w:tcPr>
+            <w:tcW w:w="3050" w:type="dxa"/>
+          </w:tcPr>
+          <w:p>
+            <w:r>
+              <w:t>Good, superior, bad</w:t>
+            </w:r>
+          </w:p>
+        </w:tc>
+        <w:tc>
+          <w:tcPr>
+            <w:tcW w:w="2903" w:type="dxa"/>
+          </w:tcPr>
+          <w:p>
+            <w:pPr>
+              <w:pStyle w:val="ListParagraph"/>
+              <w:ind w:left="0"/>
+            </w:pPr>
+            <w:r>
+              <w:t>1 , 1 , -1</w:t>
+            </w:r>
+          </w:p>
+        </w:tc>
+        <w:tc>
+          <w:tcPr>
+            <w:tcW w:w="2903" w:type="dxa"/>
+          </w:tcPr>
+          <w:p>
+            <w:pPr>
+              <w:pStyle w:val="ListParagraph"/>
+              <w:ind w:left="0"/>
+            </w:pPr>
+            <w:r>
+              <w:t>Yes</w:t>
+            </w:r>
+          </w:p>
+        </w:tc>
+      </w:tr>
+      <w:tr>
+        <w:trPr>
+          <w:jc w:val="center"/>
+        </w:trPr>
+        <w:tc>
+          <w:tcPr>
+            <w:tcW w:w="3050" w:type="dxa"/>
+          </w:tcPr>
+          <w:p>
+            <w:r>
+              <w:t>Good, superior, fair</w:t>
+            </w:r>
+          </w:p>
+        </w:tc>
+        <w:tc>
+          <w:tcPr>
+            <w:tcW w:w="2903" w:type="dxa"/>
+          </w:tcPr>
+          <w:p>
+            <w:pPr>
+              <w:pStyle w:val="ListParagraph"/>
+              <w:ind w:left="0"/>
+            </w:pPr>
+            <w:r>
+              <w:t>1 , 1 , 1</w:t>
+            </w:r>
+          </w:p>
+        </w:tc>
+        <w:tc>
+          <w:tcPr>
+            <w:tcW w:w="2903" w:type="dxa"/>
+          </w:tcPr>
+          <w:p>
+            <w:pPr>
+              <w:pStyle w:val="ListParagraph"/>
+              <w:ind w:left="0"/>
+            </w:pPr>
+            <w:r>
+              <w:t>Yes</w:t>
+            </w:r>
+          </w:p>
+        </w:tc>
+      </w:tr>
+    </w:tbl>
     <w:p>
       <w:pPr>
         <w:pStyle w:val="ListParagraph"/>
@@ -356,7 +1070,138 @@
         </w:numPr>
       </w:pPr>
       <w:r>
-        <w:t>Since the training examples have a deterministic classification, and since the hypothesis set only contains one function, the version space would be the entire hypothesis set (which is only 1 function).</w:t>
+        <w:lastRenderedPageBreak/>
+        <w:t xml:space="preserve">Since </w:t>
+      </w:r>
+      <w:r>
+        <w:t xml:space="preserve">the hypothesis set only contains one function, </w:t>
+      </w:r>
+      <w:r>
+        <w:t xml:space="preserve">and since the training set is not consistent with that one hypothesis function, then the size of the version space is 0. </w:t>
+      </w:r>
+    </w:p>
+    <w:p>
+      <w:r>
+        <w:br w:type="page"/>
+      </w:r>
+    </w:p>
+    <w:p>
+      <w:bookmarkStart w:id="0" w:name="_GoBack"/>
+      <w:bookmarkEnd w:id="0"/>
+      <w:r>
+        <w:lastRenderedPageBreak/>
+        <w:t>Problem 3:</w:t>
+      </w:r>
+    </w:p>
+    <w:p>
+      <w:proofErr w:type="spellStart"/>
+      <w:proofErr w:type="gramStart"/>
+      <w:r>
+        <w:t>nd</w:t>
+      </w:r>
+      <w:proofErr w:type="spellEnd"/>
+      <w:proofErr w:type="gramEnd"/>
+      <w:r>
+        <w:t xml:space="preserve"> + </w:t>
+      </w:r>
+      <w:proofErr w:type="spellStart"/>
+      <w:r>
+        <w:t>nlogn</w:t>
+      </w:r>
+      <w:proofErr w:type="spellEnd"/>
+      <w:r>
+        <w:t xml:space="preserve"> + </w:t>
+      </w:r>
+      <w:proofErr w:type="spellStart"/>
+      <w:r>
+        <w:t>klogn</w:t>
+      </w:r>
+      <w:proofErr w:type="spellEnd"/>
+      <w:r>
+        <w:t xml:space="preserve"> + </w:t>
+      </w:r>
+      <w:proofErr w:type="spellStart"/>
+      <w:r>
+        <w:t>kd</w:t>
+      </w:r>
+      <w:proofErr w:type="spellEnd"/>
+      <w:r>
+        <w:t xml:space="preserve"> + </w:t>
+      </w:r>
+      <w:proofErr w:type="spellStart"/>
+      <w:r>
+        <w:t>dlogd</w:t>
+      </w:r>
+      <w:proofErr w:type="spellEnd"/>
+      <w:r>
+        <w:t xml:space="preserve"> + 10logd</w:t>
+      </w:r>
+    </w:p>
+    <w:p>
+      <w:proofErr w:type="spellStart"/>
+      <w:r>
+        <w:t>nd</w:t>
+      </w:r>
+      <w:proofErr w:type="spellEnd"/>
+      <w:r>
+        <w:t xml:space="preserve"> + </w:t>
+      </w:r>
+      <w:proofErr w:type="spellStart"/>
+      <w:r>
+        <w:t>nlogn</w:t>
+      </w:r>
+      <w:proofErr w:type="spellEnd"/>
+      <w:r>
+        <w:t xml:space="preserve"> + </w:t>
+      </w:r>
+      <w:proofErr w:type="spellStart"/>
+      <w:r>
+        <w:t>dlogd</w:t>
+      </w:r>
+      <w:proofErr w:type="spellEnd"/>
+    </w:p>
+    <w:p/>
+    <w:p/>
+    <w:p>
+      <w:proofErr w:type="gramStart"/>
+      <w:r>
+        <w:t>ns</w:t>
+      </w:r>
+      <w:proofErr w:type="gramEnd"/>
+      <w:r>
+        <w:t xml:space="preserve"> + </w:t>
+      </w:r>
+      <w:proofErr w:type="spellStart"/>
+      <w:r>
+        <w:t>nlogn</w:t>
+      </w:r>
+      <w:proofErr w:type="spellEnd"/>
+      <w:r>
+        <w:t xml:space="preserve"> + </w:t>
+      </w:r>
+      <w:proofErr w:type="spellStart"/>
+      <w:r>
+        <w:t>klogn</w:t>
+      </w:r>
+      <w:proofErr w:type="spellEnd"/>
+      <w:r>
+        <w:t xml:space="preserve"> + </w:t>
+      </w:r>
+      <w:proofErr w:type="spellStart"/>
+      <w:r>
+        <w:t>kd</w:t>
+      </w:r>
+      <w:proofErr w:type="spellEnd"/>
+      <w:r>
+        <w:t xml:space="preserve"> + </w:t>
+      </w:r>
+      <w:proofErr w:type="spellStart"/>
+      <w:r>
+        <w:t>dlogd</w:t>
+      </w:r>
+      <w:proofErr w:type="spellEnd"/>
+      <w:r>
+        <w:t xml:space="preserve"> + 10logd</w:t>
       </w:r>
     </w:p>
     <w:sectPr>
@@ -367,6 +1212,56 @@
     </w:sectPr>
   </w:body>
 </w:document>
+</file>
+
+<file path=word/endnotes.xml><?xml version="1.0" encoding="utf-8"?>
+<w:endnotes xmlns:wpc="http://schemas.microsoft.com/office/word/2010/wordprocessingCanvas" xmlns:mc="http://schemas.openxmlformats.org/markup-compatibility/2006" xmlns:o="urn:schemas-microsoft-com:office:office" xmlns:r="http://schemas.openxmlformats.org/officeDocument/2006/relationships" xmlns:m="http://schemas.openxmlformats.org/officeDocument/2006/math" xmlns:v="urn:schemas-microsoft-com:vml" xmlns:wp14="http://schemas.microsoft.com/office/word/2010/wordprocessingDrawing" xmlns:wp="http://schemas.openxmlformats.org/drawingml/2006/wordprocessingDrawing" xmlns:w10="urn:schemas-microsoft-com:office:word" xmlns:w="http://schemas.openxmlformats.org/wordprocessingml/2006/main" xmlns:w14="http://schemas.microsoft.com/office/word/2010/wordml" xmlns:wpg="http://schemas.microsoft.com/office/word/2010/wordprocessingGroup" xmlns:wpi="http://schemas.microsoft.com/office/word/2010/wordprocessingInk" xmlns:wne="http://schemas.microsoft.com/office/word/2006/wordml" xmlns:wps="http://schemas.microsoft.com/office/word/2010/wordprocessingShape" mc:Ignorable="w14 wp14">
+  <w:endnote w:type="separator" w:id="-1">
+    <w:p>
+      <w:pPr>
+        <w:spacing w:after="0" w:line="240" w:lineRule="auto"/>
+      </w:pPr>
+      <w:r>
+        <w:separator/>
+      </w:r>
+    </w:p>
+  </w:endnote>
+  <w:endnote w:type="continuationSeparator" w:id="0">
+    <w:p>
+      <w:pPr>
+        <w:spacing w:after="0" w:line="240" w:lineRule="auto"/>
+      </w:pPr>
+      <w:r>
+        <w:continuationSeparator/>
+      </w:r>
+    </w:p>
+  </w:endnote>
+</w:endnotes>
+</file>
+
+<file path=word/footnotes.xml><?xml version="1.0" encoding="utf-8"?>
+<w:footnotes xmlns:wpc="http://schemas.microsoft.com/office/word/2010/wordprocessingCanvas" xmlns:mc="http://schemas.openxmlformats.org/markup-compatibility/2006" xmlns:o="urn:schemas-microsoft-com:office:office" xmlns:r="http://schemas.openxmlformats.org/officeDocument/2006/relationships" xmlns:m="http://schemas.openxmlformats.org/officeDocument/2006/math" xmlns:v="urn:schemas-microsoft-com:vml" xmlns:wp14="http://schemas.microsoft.com/office/word/2010/wordprocessingDrawing" xmlns:wp="http://schemas.openxmlformats.org/drawingml/2006/wordprocessingDrawing" xmlns:w10="urn:schemas-microsoft-com:office:word" xmlns:w="http://schemas.openxmlformats.org/wordprocessingml/2006/main" xmlns:w14="http://schemas.microsoft.com/office/word/2010/wordml" xmlns:wpg="http://schemas.microsoft.com/office/word/2010/wordprocessingGroup" xmlns:wpi="http://schemas.microsoft.com/office/word/2010/wordprocessingInk" xmlns:wne="http://schemas.microsoft.com/office/word/2006/wordml" xmlns:wps="http://schemas.microsoft.com/office/word/2010/wordprocessingShape" mc:Ignorable="w14 wp14">
+  <w:footnote w:type="separator" w:id="-1">
+    <w:p>
+      <w:pPr>
+        <w:spacing w:after="0" w:line="240" w:lineRule="auto"/>
+      </w:pPr>
+      <w:r>
+        <w:separator/>
+      </w:r>
+    </w:p>
+  </w:footnote>
+  <w:footnote w:type="continuationSeparator" w:id="0">
+    <w:p>
+      <w:pPr>
+        <w:spacing w:after="0" w:line="240" w:lineRule="auto"/>
+      </w:pPr>
+      <w:r>
+        <w:continuationSeparator/>
+      </w:r>
+    </w:p>
+  </w:footnote>
+</w:footnotes>
 </file>
 
 <file path=word/numbering.xml><?xml version="1.0" encoding="utf-8"?>
@@ -664,6 +1559,32 @@
       <w:contextualSpacing/>
     </w:pPr>
   </w:style>
+  <w:style w:type="table" w:styleId="TableGrid">
+    <w:name w:val="Table Grid"/>
+    <w:basedOn w:val="TableNormal"/>
+    <w:uiPriority w:val="59"/>
+    <w:rsid w:val="00C12661"/>
+    <w:pPr>
+      <w:spacing w:after="0" w:line="240" w:lineRule="auto"/>
+    </w:pPr>
+    <w:tblPr>
+      <w:tblInd w:w="0" w:type="dxa"/>
+      <w:tblBorders>
+        <w:top w:val="single" w:sz="4" w:space="0" w:color="auto"/>
+        <w:left w:val="single" w:sz="4" w:space="0" w:color="auto"/>
+        <w:bottom w:val="single" w:sz="4" w:space="0" w:color="auto"/>
+        <w:right w:val="single" w:sz="4" w:space="0" w:color="auto"/>
+        <w:insideH w:val="single" w:sz="4" w:space="0" w:color="auto"/>
+        <w:insideV w:val="single" w:sz="4" w:space="0" w:color="auto"/>
+      </w:tblBorders>
+      <w:tblCellMar>
+        <w:top w:w="0" w:type="dxa"/>
+        <w:left w:w="108" w:type="dxa"/>
+        <w:bottom w:w="0" w:type="dxa"/>
+        <w:right w:w="108" w:type="dxa"/>
+      </w:tblCellMar>
+    </w:tblPr>
+  </w:style>
 </w:styles>
 </file>
 
@@ -864,6 +1785,32 @@
       <w:ind w:left="720"/>
       <w:contextualSpacing/>
     </w:pPr>
+  </w:style>
+  <w:style w:type="table" w:styleId="TableGrid">
+    <w:name w:val="Table Grid"/>
+    <w:basedOn w:val="TableNormal"/>
+    <w:uiPriority w:val="59"/>
+    <w:rsid w:val="00C12661"/>
+    <w:pPr>
+      <w:spacing w:after="0" w:line="240" w:lineRule="auto"/>
+    </w:pPr>
+    <w:tblPr>
+      <w:tblInd w:w="0" w:type="dxa"/>
+      <w:tblBorders>
+        <w:top w:val="single" w:sz="4" w:space="0" w:color="auto"/>
+        <w:left w:val="single" w:sz="4" w:space="0" w:color="auto"/>
+        <w:bottom w:val="single" w:sz="4" w:space="0" w:color="auto"/>
+        <w:right w:val="single" w:sz="4" w:space="0" w:color="auto"/>
+        <w:insideH w:val="single" w:sz="4" w:space="0" w:color="auto"/>
+        <w:insideV w:val="single" w:sz="4" w:space="0" w:color="auto"/>
+      </w:tblBorders>
+      <w:tblCellMar>
+        <w:top w:w="0" w:type="dxa"/>
+        <w:left w:w="108" w:type="dxa"/>
+        <w:bottom w:w="0" w:type="dxa"/>
+        <w:right w:w="108" w:type="dxa"/>
+      </w:tblCellMar>
+    </w:tblPr>
   </w:style>
 </w:styles>
 </file>
@@ -1151,4 +2098,16 @@
   <a:objectDefaults/>
   <a:extraClrSchemeLst/>
 </a:theme>
+</file>
+
+<file path=customXml/item1.xml><?xml version="1.0" encoding="utf-8"?>
+<b:Sources xmlns:b="http://schemas.openxmlformats.org/officeDocument/2006/bibliography" xmlns="http://schemas.openxmlformats.org/officeDocument/2006/bibliography" SelectedStyle="\APA.XSL" StyleName="APA"/>
+</file>
+
+<file path=customXml/itemProps1.xml><?xml version="1.0" encoding="utf-8"?>
+<ds:datastoreItem xmlns:ds="http://schemas.openxmlformats.org/officeDocument/2006/customXml" ds:itemID="{CEDAC8A1-8D47-4C61-AFC2-FCE26B60A140}">
+  <ds:schemaRefs>
+    <ds:schemaRef ds:uri="http://schemas.openxmlformats.org/officeDocument/2006/bibliography"/>
+  </ds:schemaRefs>
+</ds:datastoreItem>
 </file>
</xml_diff>